<commit_message>
adding node.js step installing in project documentation
</commit_message>
<xml_diff>
--- a/docs/Настройка среды выполнения.docx
+++ b/docs/Настройка среды выполнения.docx
@@ -704,195 +704,313 @@
           <w:i/>
           <w:lang w:val="en-US"/>
         </w:rPr>
-        <w:t>mail.transport.p</w:t>
+        <w:t>mail.transport.protocol</w:t>
+      </w:r>
+      <w:proofErr w:type="spellEnd"/>
+      <w:r>
+        <w:rPr>
+          <w:i/>
+          <w:lang w:val="en-US"/>
+        </w:rPr>
+        <w:t>="</w:t>
+      </w:r>
+      <w:proofErr w:type="spellStart"/>
+      <w:r>
+        <w:rPr>
+          <w:i/>
+          <w:lang w:val="en-US"/>
+        </w:rPr>
+        <w:t>smtp</w:t>
+      </w:r>
+      <w:proofErr w:type="spellEnd"/>
+      <w:r>
+        <w:rPr>
+          <w:i/>
+          <w:lang w:val="en-US"/>
+        </w:rPr>
+        <w:t xml:space="preserve">" </w:t>
+      </w:r>
+      <w:proofErr w:type="spellStart"/>
+      <w:r>
+        <w:rPr>
+          <w:i/>
+          <w:lang w:val="en-US"/>
+        </w:rPr>
+        <w:t>mail.smtp.host</w:t>
+      </w:r>
+      <w:proofErr w:type="spellEnd"/>
+      <w:r>
+        <w:rPr>
+          <w:i/>
+          <w:lang w:val="en-US"/>
+        </w:rPr>
+        <w:t>="smtp.gmail.com"</w:t>
+      </w:r>
+    </w:p>
+    <w:p>
+      <w:pPr>
+        <w:spacing w:after="0"/>
+        <w:ind w:left="708"/>
+        <w:rPr>
+          <w:i/>
+          <w:lang w:val="en-US"/>
+        </w:rPr>
+      </w:pPr>
+      <w:r>
+        <w:rPr>
+          <w:i/>
+          <w:lang w:val="en-US"/>
+        </w:rPr>
+        <w:t xml:space="preserve">        </w:t>
+      </w:r>
+      <w:proofErr w:type="spellStart"/>
+      <w:r>
+        <w:rPr>
+          <w:i/>
+          <w:lang w:val="en-US"/>
+        </w:rPr>
+        <w:t>mail.smtp.starttls.enable</w:t>
+      </w:r>
+      <w:proofErr w:type="spellEnd"/>
+      <w:r>
+        <w:rPr>
+          <w:i/>
+          <w:lang w:val="en-US"/>
+        </w:rPr>
+        <w:t xml:space="preserve">="true" </w:t>
+      </w:r>
+      <w:proofErr w:type="spellStart"/>
+      <w:r>
+        <w:rPr>
+          <w:i/>
+          <w:lang w:val="en-US"/>
+        </w:rPr>
+        <w:t>mail.smtp.port</w:t>
+      </w:r>
+      <w:proofErr w:type="spellEnd"/>
+      <w:r>
+        <w:rPr>
+          <w:i/>
+          <w:lang w:val="en-US"/>
+        </w:rPr>
+        <w:t>="587"</w:t>
+      </w:r>
+    </w:p>
+    <w:p>
+      <w:pPr>
+        <w:spacing w:after="0"/>
+        <w:ind w:left="708"/>
+        <w:rPr>
+          <w:i/>
+          <w:lang w:val="en-US"/>
+        </w:rPr>
+      </w:pPr>
+      <w:r>
+        <w:rPr>
+          <w:i/>
+          <w:lang w:val="en-US"/>
+        </w:rPr>
+        <w:t xml:space="preserve">        </w:t>
+      </w:r>
+      <w:proofErr w:type="spellStart"/>
+      <w:r>
+        <w:rPr>
+          <w:i/>
+          <w:lang w:val="en-US"/>
+        </w:rPr>
+        <w:t>mail.smtp.auth</w:t>
+      </w:r>
+      <w:proofErr w:type="spellEnd"/>
+      <w:r>
+        <w:rPr>
+          <w:i/>
+          <w:lang w:val="en-US"/>
+        </w:rPr>
+        <w:t xml:space="preserve">="true" </w:t>
+      </w:r>
+      <w:proofErr w:type="spellStart"/>
+      <w:r>
+        <w:rPr>
+          <w:i/>
+          <w:lang w:val="en-US"/>
+        </w:rPr>
+        <w:t>mail.smtp.ssl.trust</w:t>
+      </w:r>
+      <w:proofErr w:type="spellEnd"/>
+      <w:r>
+        <w:rPr>
+          <w:i/>
+          <w:lang w:val="en-US"/>
+        </w:rPr>
+        <w:t>="smtp.gmail.com"</w:t>
+      </w:r>
+    </w:p>
+    <w:p>
+      <w:pPr>
+        <w:spacing w:after="0"/>
+        <w:ind w:left="708"/>
+        <w:rPr>
+          <w:i/>
+          <w:lang w:val="en-US"/>
+        </w:rPr>
+      </w:pPr>
+      <w:r>
+        <w:rPr>
+          <w:i/>
+          <w:lang w:val="en-US"/>
+        </w:rPr>
+        <w:t xml:space="preserve">        </w:t>
+      </w:r>
+      <w:proofErr w:type="spellStart"/>
+      <w:r>
+        <w:rPr>
+          <w:i/>
+          <w:lang w:val="en-US"/>
+        </w:rPr>
+        <w:t>mail</w:t>
+      </w:r>
+      <w:r>
+        <w:rPr>
+          <w:i/>
+          <w:lang w:val="en-US"/>
+        </w:rPr>
+        <w:t>.</w:t>
+      </w:r>
+      <w:r>
+        <w:rPr>
+          <w:i/>
+          <w:lang w:val="en-US"/>
+        </w:rPr>
+        <w:t>smtp</w:t>
+      </w:r>
+      <w:r>
+        <w:rPr>
+          <w:i/>
+          <w:lang w:val="en-US"/>
+        </w:rPr>
+        <w:t>.</w:t>
+      </w:r>
+      <w:r>
+        <w:rPr>
+          <w:i/>
+          <w:lang w:val="en-US"/>
+        </w:rPr>
+        <w:t>user</w:t>
+      </w:r>
+      <w:proofErr w:type="spellEnd"/>
+      <w:r>
+        <w:rPr>
+          <w:i/>
+          <w:lang w:val="en-US"/>
+        </w:rPr>
+        <w:t>="123123@</w:t>
+      </w:r>
+      <w:r>
+        <w:rPr>
+          <w:i/>
+          <w:lang w:val="en-US"/>
+        </w:rPr>
+        <w:t>gmail</w:t>
+      </w:r>
+      <w:r>
+        <w:rPr>
+          <w:i/>
+          <w:lang w:val="en-US"/>
+        </w:rPr>
+        <w:t>.</w:t>
+      </w:r>
+      <w:r>
+        <w:rPr>
+          <w:i/>
+          <w:lang w:val="en-US"/>
+        </w:rPr>
+        <w:t>com</w:t>
+      </w:r>
+      <w:r>
+        <w:rPr>
+          <w:i/>
+          <w:lang w:val="en-US"/>
+        </w:rPr>
+        <w:t xml:space="preserve">" </w:t>
+      </w:r>
+      <w:r>
+        <w:rPr>
+          <w:i/>
+          <w:lang w:val="en-US"/>
+        </w:rPr>
+        <w:t>password</w:t>
+      </w:r>
+      <w:r>
+        <w:rPr>
+          <w:i/>
+          <w:lang w:val="en-US"/>
+        </w:rPr>
+        <w:t>="123123"/</w:t>
+      </w:r>
+      <w:r>
+        <w:rPr>
+          <w:i/>
+          <w:lang w:val="en-US"/>
+        </w:rPr>
+        <w:t>&gt;</w:t>
+      </w:r>
+    </w:p>
+    <w:p>
+      <w:pPr>
+        <w:pStyle w:val="ListParagraph"/>
+        <w:numPr>
+          <w:ilvl w:val="0"/>
+          <w:numId w:val="1"/>
+        </w:numPr>
+        <w:rPr>
+          <w:i/>
+        </w:rPr>
+      </w:pPr>
+      <w:r>
+        <w:t>Если не</w:t>
+      </w:r>
+      <w:r>
+        <w:t xml:space="preserve"> установлен </w:t>
+      </w:r>
+      <w:r>
+        <w:rPr>
+          <w:lang w:val="en-US"/>
+        </w:rPr>
+        <w:t>Node</w:t>
+      </w:r>
+      <w:r>
+        <w:t>.</w:t>
+      </w:r>
+      <w:proofErr w:type="spellStart"/>
+      <w:r>
+        <w:rPr>
+          <w:lang w:val="en-US"/>
+        </w:rPr>
+        <w:t>js</w:t>
+      </w:r>
+      <w:proofErr w:type="spellEnd"/>
+      <w:r>
+        <w:t>, то не</w:t>
       </w:r>
       <w:bookmarkStart w:id="0" w:name="_GoBack"/>
       <w:bookmarkEnd w:id="0"/>
       <w:r>
-        <w:rPr>
-          <w:i/>
-          <w:lang w:val="en-US"/>
-        </w:rPr>
-        <w:t>rotocol</w:t>
-      </w:r>
-      <w:proofErr w:type="spellEnd"/>
-      <w:r>
-        <w:rPr>
-          <w:i/>
-          <w:lang w:val="en-US"/>
-        </w:rPr>
-        <w:t>="</w:t>
-      </w:r>
-      <w:proofErr w:type="spellStart"/>
-      <w:r>
-        <w:rPr>
-          <w:i/>
-          <w:lang w:val="en-US"/>
-        </w:rPr>
-        <w:t>smtp</w:t>
-      </w:r>
-      <w:proofErr w:type="spellEnd"/>
-      <w:r>
-        <w:rPr>
-          <w:i/>
-          <w:lang w:val="en-US"/>
-        </w:rPr>
-        <w:t xml:space="preserve">" </w:t>
-      </w:r>
-      <w:proofErr w:type="spellStart"/>
-      <w:r>
-        <w:rPr>
-          <w:i/>
-          <w:lang w:val="en-US"/>
-        </w:rPr>
-        <w:t>mail.smtp.host</w:t>
-      </w:r>
-      <w:proofErr w:type="spellEnd"/>
-      <w:r>
-        <w:rPr>
-          <w:i/>
-          <w:lang w:val="en-US"/>
-        </w:rPr>
-        <w:t>="smtp.gmail.com"</w:t>
-      </w:r>
-    </w:p>
-    <w:p>
-      <w:pPr>
-        <w:spacing w:after="0"/>
-        <w:ind w:left="708"/>
-        <w:rPr>
-          <w:i/>
-          <w:lang w:val="en-US"/>
-        </w:rPr>
-      </w:pPr>
-      <w:r>
-        <w:rPr>
-          <w:i/>
-          <w:lang w:val="en-US"/>
-        </w:rPr>
-        <w:t xml:space="preserve">        </w:t>
-      </w:r>
-      <w:proofErr w:type="spellStart"/>
-      <w:r>
-        <w:rPr>
-          <w:i/>
-          <w:lang w:val="en-US"/>
-        </w:rPr>
-        <w:t>mail.smtp.starttls.enable</w:t>
-      </w:r>
-      <w:proofErr w:type="spellEnd"/>
-      <w:r>
-        <w:rPr>
-          <w:i/>
-          <w:lang w:val="en-US"/>
-        </w:rPr>
-        <w:t xml:space="preserve">="true" </w:t>
-      </w:r>
-      <w:proofErr w:type="spellStart"/>
-      <w:r>
-        <w:rPr>
-          <w:i/>
-          <w:lang w:val="en-US"/>
-        </w:rPr>
-        <w:t>mail.smtp.port</w:t>
-      </w:r>
-      <w:proofErr w:type="spellEnd"/>
-      <w:r>
-        <w:rPr>
-          <w:i/>
-          <w:lang w:val="en-US"/>
-        </w:rPr>
-        <w:t>="587"</w:t>
-      </w:r>
-    </w:p>
-    <w:p>
-      <w:pPr>
-        <w:spacing w:after="0"/>
-        <w:ind w:left="708"/>
-        <w:rPr>
-          <w:i/>
-          <w:lang w:val="en-US"/>
-        </w:rPr>
-      </w:pPr>
-      <w:r>
-        <w:rPr>
-          <w:i/>
-          <w:lang w:val="en-US"/>
-        </w:rPr>
-        <w:t xml:space="preserve">        </w:t>
-      </w:r>
-      <w:proofErr w:type="spellStart"/>
-      <w:r>
-        <w:rPr>
-          <w:i/>
-          <w:lang w:val="en-US"/>
-        </w:rPr>
-        <w:t>mail.smtp.auth</w:t>
-      </w:r>
-      <w:proofErr w:type="spellEnd"/>
-      <w:r>
-        <w:rPr>
-          <w:i/>
-          <w:lang w:val="en-US"/>
-        </w:rPr>
-        <w:t xml:space="preserve">="true" </w:t>
-      </w:r>
-      <w:proofErr w:type="spellStart"/>
-      <w:r>
-        <w:rPr>
-          <w:i/>
-          <w:lang w:val="en-US"/>
-        </w:rPr>
-        <w:t>mail.smtp.ssl.trust</w:t>
-      </w:r>
-      <w:proofErr w:type="spellEnd"/>
-      <w:r>
-        <w:rPr>
-          <w:i/>
-          <w:lang w:val="en-US"/>
-        </w:rPr>
-        <w:t>="smtp.gmail.com"</w:t>
-      </w:r>
-    </w:p>
-    <w:p>
-      <w:pPr>
-        <w:spacing w:after="0"/>
-        <w:ind w:left="708"/>
-        <w:rPr>
-          <w:i/>
-          <w:lang w:val="en-US"/>
-        </w:rPr>
-      </w:pPr>
-      <w:r>
-        <w:rPr>
-          <w:i/>
-          <w:lang w:val="en-US"/>
-        </w:rPr>
-        <w:t xml:space="preserve">        </w:t>
-      </w:r>
-      <w:proofErr w:type="spellStart"/>
-      <w:r>
-        <w:rPr>
-          <w:i/>
-          <w:lang w:val="en-US"/>
-        </w:rPr>
-        <w:t>mail.smtp.user</w:t>
-      </w:r>
-      <w:proofErr w:type="spellEnd"/>
-      <w:r>
-        <w:rPr>
-          <w:i/>
-          <w:lang w:val="en-US"/>
-        </w:rPr>
-        <w:t>="123123@gmail.com" password="123123"/&gt;</w:t>
-      </w:r>
-    </w:p>
-    <w:p>
-      <w:pPr>
-        <w:rPr>
-          <w:lang w:val="en-US"/>
-        </w:rPr>
-      </w:pPr>
+        <w:t>обход</w:t>
+      </w:r>
+      <w:r>
+        <w:t>имо его скачать и установить (</w:t>
+      </w:r>
+      <w:hyperlink r:id="rId9" w:history="1">
+        <w:r>
+          <w:rPr>
+            <w:rStyle w:val="Hyperlink"/>
+          </w:rPr>
+          <w:t>https://nodejs.org/</w:t>
+        </w:r>
+      </w:hyperlink>
+      <w:r>
+        <w:t>)</w:t>
+      </w:r>
     </w:p>
     <w:sectPr>
       <w:pgSz w:w="11906" w:h="16838"/>
@@ -904,13 +1022,63 @@
 </w:document>
 </file>
 
+<file path=word/endnotes.xml><?xml version="1.0" encoding="utf-8"?>
+<w:endnotes xmlns:wpc="http://schemas.microsoft.com/office/word/2010/wordprocessingCanvas" xmlns:mc="http://schemas.openxmlformats.org/markup-compatibility/2006" xmlns:o="urn:schemas-microsoft-com:office:office" xmlns:r="http://schemas.openxmlformats.org/officeDocument/2006/relationships" xmlns:m="http://schemas.openxmlformats.org/officeDocument/2006/math" xmlns:v="urn:schemas-microsoft-com:vml" xmlns:wp14="http://schemas.microsoft.com/office/word/2010/wordprocessingDrawing" xmlns:wp="http://schemas.openxmlformats.org/drawingml/2006/wordprocessingDrawing" xmlns:w10="urn:schemas-microsoft-com:office:word" xmlns:w="http://schemas.openxmlformats.org/wordprocessingml/2006/main" xmlns:w14="http://schemas.microsoft.com/office/word/2010/wordml" xmlns:wpg="http://schemas.microsoft.com/office/word/2010/wordprocessingGroup" xmlns:wpi="http://schemas.microsoft.com/office/word/2010/wordprocessingInk" xmlns:wne="http://schemas.microsoft.com/office/word/2006/wordml" xmlns:wps="http://schemas.microsoft.com/office/word/2010/wordprocessingShape" mc:Ignorable="w14 wp14">
+  <w:endnote w:type="separator" w:id="-1">
+    <w:p>
+      <w:pPr>
+        <w:spacing w:after="0" w:line="240" w:lineRule="auto"/>
+      </w:pPr>
+      <w:r>
+        <w:separator/>
+      </w:r>
+    </w:p>
+  </w:endnote>
+  <w:endnote w:type="continuationSeparator" w:id="0">
+    <w:p>
+      <w:pPr>
+        <w:spacing w:after="0" w:line="240" w:lineRule="auto"/>
+      </w:pPr>
+      <w:r>
+        <w:continuationSeparator/>
+      </w:r>
+    </w:p>
+  </w:endnote>
+</w:endnotes>
+</file>
+
+<file path=word/footnotes.xml><?xml version="1.0" encoding="utf-8"?>
+<w:footnotes xmlns:wpc="http://schemas.microsoft.com/office/word/2010/wordprocessingCanvas" xmlns:mc="http://schemas.openxmlformats.org/markup-compatibility/2006" xmlns:o="urn:schemas-microsoft-com:office:office" xmlns:r="http://schemas.openxmlformats.org/officeDocument/2006/relationships" xmlns:m="http://schemas.openxmlformats.org/officeDocument/2006/math" xmlns:v="urn:schemas-microsoft-com:vml" xmlns:wp14="http://schemas.microsoft.com/office/word/2010/wordprocessingDrawing" xmlns:wp="http://schemas.openxmlformats.org/drawingml/2006/wordprocessingDrawing" xmlns:w10="urn:schemas-microsoft-com:office:word" xmlns:w="http://schemas.openxmlformats.org/wordprocessingml/2006/main" xmlns:w14="http://schemas.microsoft.com/office/word/2010/wordml" xmlns:wpg="http://schemas.microsoft.com/office/word/2010/wordprocessingGroup" xmlns:wpi="http://schemas.microsoft.com/office/word/2010/wordprocessingInk" xmlns:wne="http://schemas.microsoft.com/office/word/2006/wordml" xmlns:wps="http://schemas.microsoft.com/office/word/2010/wordprocessingShape" mc:Ignorable="w14 wp14">
+  <w:footnote w:type="separator" w:id="-1">
+    <w:p>
+      <w:pPr>
+        <w:spacing w:after="0" w:line="240" w:lineRule="auto"/>
+      </w:pPr>
+      <w:r>
+        <w:separator/>
+      </w:r>
+    </w:p>
+  </w:footnote>
+  <w:footnote w:type="continuationSeparator" w:id="0">
+    <w:p>
+      <w:pPr>
+        <w:spacing w:after="0" w:line="240" w:lineRule="auto"/>
+      </w:pPr>
+      <w:r>
+        <w:continuationSeparator/>
+      </w:r>
+    </w:p>
+  </w:footnote>
+</w:footnotes>
+</file>
+
 <file path=word/numbering.xml><?xml version="1.0" encoding="utf-8"?>
 <w:numbering xmlns:wpc="http://schemas.microsoft.com/office/word/2010/wordprocessingCanvas" xmlns:mc="http://schemas.openxmlformats.org/markup-compatibility/2006" xmlns:o="urn:schemas-microsoft-com:office:office" xmlns:r="http://schemas.openxmlformats.org/officeDocument/2006/relationships" xmlns:m="http://schemas.openxmlformats.org/officeDocument/2006/math" xmlns:v="urn:schemas-microsoft-com:vml" xmlns:wp14="http://schemas.microsoft.com/office/word/2010/wordprocessingDrawing" xmlns:wp="http://schemas.openxmlformats.org/drawingml/2006/wordprocessingDrawing" xmlns:w10="urn:schemas-microsoft-com:office:word" xmlns:w="http://schemas.openxmlformats.org/wordprocessingml/2006/main" xmlns:w14="http://schemas.microsoft.com/office/word/2010/wordml" xmlns:wpg="http://schemas.microsoft.com/office/word/2010/wordprocessingGroup" xmlns:wpi="http://schemas.microsoft.com/office/word/2010/wordprocessingInk" xmlns:wne="http://schemas.microsoft.com/office/word/2006/wordml" xmlns:wps="http://schemas.microsoft.com/office/word/2010/wordprocessingShape" mc:Ignorable="w14 wp14">
   <w:abstractNum w:abstractNumId="0">
     <w:nsid w:val="210C0E6D"/>
     <w:multiLevelType w:val="hybridMultilevel"/>
-    <w:tmpl w:val="87EE2A1A"/>
-    <w:lvl w:ilvl="0" w:tplc="04190011">
+    <w:tmpl w:val="45948F4C"/>
+    <w:lvl w:ilvl="0" w:tplc="BCC696B4">
       <w:start w:val="1"/>
       <w:numFmt w:val="decimal"/>
       <w:lvlText w:val="%1)"/>
@@ -920,6 +1088,7 @@
       </w:pPr>
       <w:rPr>
         <w:rFonts w:hint="default"/>
+        <w:i w:val="0"/>
       </w:rPr>
     </w:lvl>
     <w:lvl w:ilvl="1" w:tplc="04190019" w:tentative="1">
@@ -1200,6 +1369,56 @@
       <w:contextualSpacing/>
     </w:pPr>
   </w:style>
+  <w:style w:type="character" w:styleId="Hyperlink">
+    <w:name w:val="Hyperlink"/>
+    <w:basedOn w:val="DefaultParagraphFont"/>
+    <w:uiPriority w:val="99"/>
+    <w:unhideWhenUsed/>
+    <w:rsid w:val="005B05CB"/>
+    <w:rPr>
+      <w:color w:val="0000FF" w:themeColor="hyperlink"/>
+      <w:u w:val="single"/>
+    </w:rPr>
+  </w:style>
+  <w:style w:type="paragraph" w:styleId="EndnoteText">
+    <w:name w:val="endnote text"/>
+    <w:basedOn w:val="Normal"/>
+    <w:link w:val="EndnoteTextChar"/>
+    <w:uiPriority w:val="99"/>
+    <w:semiHidden/>
+    <w:unhideWhenUsed/>
+    <w:rsid w:val="00B65095"/>
+    <w:pPr>
+      <w:spacing w:after="0" w:line="240" w:lineRule="auto"/>
+    </w:pPr>
+    <w:rPr>
+      <w:sz w:val="20"/>
+      <w:szCs w:val="20"/>
+    </w:rPr>
+  </w:style>
+  <w:style w:type="character" w:customStyle="1" w:styleId="EndnoteTextChar">
+    <w:name w:val="Endnote Text Char"/>
+    <w:basedOn w:val="DefaultParagraphFont"/>
+    <w:link w:val="EndnoteText"/>
+    <w:uiPriority w:val="99"/>
+    <w:semiHidden/>
+    <w:rsid w:val="00B65095"/>
+    <w:rPr>
+      <w:sz w:val="20"/>
+      <w:szCs w:val="20"/>
+    </w:rPr>
+  </w:style>
+  <w:style w:type="character" w:styleId="EndnoteReference">
+    <w:name w:val="endnote reference"/>
+    <w:basedOn w:val="DefaultParagraphFont"/>
+    <w:uiPriority w:val="99"/>
+    <w:semiHidden/>
+    <w:unhideWhenUsed/>
+    <w:rsid w:val="00B65095"/>
+    <w:rPr>
+      <w:vertAlign w:val="superscript"/>
+    </w:rPr>
+  </w:style>
 </w:styles>
 </file>
 
@@ -1401,6 +1620,56 @@
       <w:ind w:left="720"/>
       <w:contextualSpacing/>
     </w:pPr>
+  </w:style>
+  <w:style w:type="character" w:styleId="Hyperlink">
+    <w:name w:val="Hyperlink"/>
+    <w:basedOn w:val="DefaultParagraphFont"/>
+    <w:uiPriority w:val="99"/>
+    <w:unhideWhenUsed/>
+    <w:rsid w:val="005B05CB"/>
+    <w:rPr>
+      <w:color w:val="0000FF" w:themeColor="hyperlink"/>
+      <w:u w:val="single"/>
+    </w:rPr>
+  </w:style>
+  <w:style w:type="paragraph" w:styleId="EndnoteText">
+    <w:name w:val="endnote text"/>
+    <w:basedOn w:val="Normal"/>
+    <w:link w:val="EndnoteTextChar"/>
+    <w:uiPriority w:val="99"/>
+    <w:semiHidden/>
+    <w:unhideWhenUsed/>
+    <w:rsid w:val="00B65095"/>
+    <w:pPr>
+      <w:spacing w:after="0" w:line="240" w:lineRule="auto"/>
+    </w:pPr>
+    <w:rPr>
+      <w:sz w:val="20"/>
+      <w:szCs w:val="20"/>
+    </w:rPr>
+  </w:style>
+  <w:style w:type="character" w:customStyle="1" w:styleId="EndnoteTextChar">
+    <w:name w:val="Endnote Text Char"/>
+    <w:basedOn w:val="DefaultParagraphFont"/>
+    <w:link w:val="EndnoteText"/>
+    <w:uiPriority w:val="99"/>
+    <w:semiHidden/>
+    <w:rsid w:val="00B65095"/>
+    <w:rPr>
+      <w:sz w:val="20"/>
+      <w:szCs w:val="20"/>
+    </w:rPr>
+  </w:style>
+  <w:style w:type="character" w:styleId="EndnoteReference">
+    <w:name w:val="endnote reference"/>
+    <w:basedOn w:val="DefaultParagraphFont"/>
+    <w:uiPriority w:val="99"/>
+    <w:semiHidden/>
+    <w:unhideWhenUsed/>
+    <w:rsid w:val="00B65095"/>
+    <w:rPr>
+      <w:vertAlign w:val="superscript"/>
+    </w:rPr>
   </w:style>
 </w:styles>
 </file>
@@ -1688,4 +1957,16 @@
   <a:objectDefaults/>
   <a:extraClrSchemeLst/>
 </a:theme>
+</file>
+
+<file path=customXml/item1.xml><?xml version="1.0" encoding="utf-8"?>
+<b:Sources xmlns:b="http://schemas.openxmlformats.org/officeDocument/2006/bibliography" xmlns="http://schemas.openxmlformats.org/officeDocument/2006/bibliography" SelectedStyle="\APA.XSL" StyleName="APA"/>
+</file>
+
+<file path=customXml/itemProps1.xml><?xml version="1.0" encoding="utf-8"?>
+<ds:datastoreItem xmlns:ds="http://schemas.openxmlformats.org/officeDocument/2006/customXml" ds:itemID="{35CA1D16-A907-499C-8792-E749EE112179}">
+  <ds:schemaRefs>
+    <ds:schemaRef ds:uri="http://schemas.openxmlformats.org/officeDocument/2006/bibliography"/>
+  </ds:schemaRefs>
+</ds:datastoreItem>
 </file>
</xml_diff>